<commit_message>
Broke out logic into separate functions
</commit_message>
<xml_diff>
--- a/irwinan_portfolioproject.docx
+++ b/irwinan_portfolioproject.docx
@@ -156,129 +156,6 @@
           <w:bCs/>
         </w:rPr>
         <w:t>Chat only</w:t>
-      </w:r>
-    </w:p>
-    <w:p>
-      <w:r>
-        <w:t>Server.py:</w:t>
-      </w:r>
-    </w:p>
-    <w:p>
-      <w:r>
-        <w:rPr>
-          <w:noProof/>
-        </w:rPr>
-        <w:drawing>
-          <wp:inline distT="0" distB="0" distL="0" distR="0" wp14:anchorId="5ABE2546" wp14:editId="6B211944">
-            <wp:extent cx="5267325" cy="3114812"/>
-            <wp:effectExtent l="0" t="0" r="0" b="9525"/>
-            <wp:docPr id="626122272" name="Picture 1"/>
-            <wp:cNvGraphicFramePr>
-              <a:graphicFrameLocks xmlns:a="http://schemas.openxmlformats.org/drawingml/2006/main" noChangeAspect="1"/>
-            </wp:cNvGraphicFramePr>
-            <a:graphic xmlns:a="http://schemas.openxmlformats.org/drawingml/2006/main">
-              <a:graphicData uri="http://schemas.openxmlformats.org/drawingml/2006/picture">
-                <pic:pic xmlns:pic="http://schemas.openxmlformats.org/drawingml/2006/picture">
-                  <pic:nvPicPr>
-                    <pic:cNvPr id="0" name="Picture 1"/>
-                    <pic:cNvPicPr>
-                      <a:picLocks noChangeAspect="1" noChangeArrowheads="1"/>
-                    </pic:cNvPicPr>
-                  </pic:nvPicPr>
-                  <pic:blipFill>
-                    <a:blip r:embed="rId5">
-                      <a:extLst>
-                        <a:ext uri="{28A0092B-C50C-407E-A947-70E740481C1C}">
-                          <a14:useLocalDpi xmlns:a14="http://schemas.microsoft.com/office/drawing/2010/main" val="0"/>
-                        </a:ext>
-                      </a:extLst>
-                    </a:blip>
-                    <a:srcRect/>
-                    <a:stretch>
-                      <a:fillRect/>
-                    </a:stretch>
-                  </pic:blipFill>
-                  <pic:spPr bwMode="auto">
-                    <a:xfrm>
-                      <a:off x="0" y="0"/>
-                      <a:ext cx="5282472" cy="3123769"/>
-                    </a:xfrm>
-                    <a:prstGeom prst="rect">
-                      <a:avLst/>
-                    </a:prstGeom>
-                    <a:noFill/>
-                    <a:ln>
-                      <a:noFill/>
-                    </a:ln>
-                  </pic:spPr>
-                </pic:pic>
-              </a:graphicData>
-            </a:graphic>
-          </wp:inline>
-        </w:drawing>
-      </w:r>
-    </w:p>
-    <w:p/>
-    <w:p/>
-    <w:p>
-      <w:r>
-        <w:lastRenderedPageBreak/>
-        <w:t>Client.py:</w:t>
-      </w:r>
-    </w:p>
-    <w:p>
-      <w:r>
-        <w:rPr>
-          <w:noProof/>
-        </w:rPr>
-        <w:drawing>
-          <wp:inline distT="0" distB="0" distL="0" distR="0" wp14:anchorId="73FA5190" wp14:editId="534224AD">
-            <wp:extent cx="4848225" cy="3356463"/>
-            <wp:effectExtent l="0" t="0" r="0" b="0"/>
-            <wp:docPr id="1718138123" name="Picture 2"/>
-            <wp:cNvGraphicFramePr>
-              <a:graphicFrameLocks xmlns:a="http://schemas.openxmlformats.org/drawingml/2006/main" noChangeAspect="1"/>
-            </wp:cNvGraphicFramePr>
-            <a:graphic xmlns:a="http://schemas.openxmlformats.org/drawingml/2006/main">
-              <a:graphicData uri="http://schemas.openxmlformats.org/drawingml/2006/picture">
-                <pic:pic xmlns:pic="http://schemas.openxmlformats.org/drawingml/2006/picture">
-                  <pic:nvPicPr>
-                    <pic:cNvPr id="0" name="Picture 2"/>
-                    <pic:cNvPicPr>
-                      <a:picLocks noChangeAspect="1" noChangeArrowheads="1"/>
-                    </pic:cNvPicPr>
-                  </pic:nvPicPr>
-                  <pic:blipFill>
-                    <a:blip r:embed="rId6">
-                      <a:extLst>
-                        <a:ext uri="{28A0092B-C50C-407E-A947-70E740481C1C}">
-                          <a14:useLocalDpi xmlns:a14="http://schemas.microsoft.com/office/drawing/2010/main" val="0"/>
-                        </a:ext>
-                      </a:extLst>
-                    </a:blip>
-                    <a:srcRect/>
-                    <a:stretch>
-                      <a:fillRect/>
-                    </a:stretch>
-                  </pic:blipFill>
-                  <pic:spPr bwMode="auto">
-                    <a:xfrm>
-                      <a:off x="0" y="0"/>
-                      <a:ext cx="4859230" cy="3364082"/>
-                    </a:xfrm>
-                    <a:prstGeom prst="rect">
-                      <a:avLst/>
-                    </a:prstGeom>
-                    <a:noFill/>
-                    <a:ln>
-                      <a:noFill/>
-                    </a:ln>
-                  </pic:spPr>
-                </pic:pic>
-              </a:graphicData>
-            </a:graphic>
-          </wp:inline>
-        </w:drawing>
       </w:r>
     </w:p>
     <w:p/>

</xml_diff>

<commit_message>
Basic game format down - not working yet
</commit_message>
<xml_diff>
--- a/irwinan_portfolioproject.docx
+++ b/irwinan_portfolioproject.docx
@@ -67,23 +67,7 @@
         <w:t>.9</w:t>
       </w:r>
       <w:r>
-        <w:t xml:space="preserve">. The </w:t>
-      </w:r>
-      <w:proofErr w:type="spellStart"/>
-      <w:r>
-        <w:t>py</w:t>
-      </w:r>
-      <w:proofErr w:type="spellEnd"/>
-      <w:r>
-        <w:t xml:space="preserve"> file should be run in an IDE like VS Code or </w:t>
-      </w:r>
-      <w:proofErr w:type="spellStart"/>
-      <w:r>
-        <w:t>Pycharm</w:t>
-      </w:r>
-      <w:proofErr w:type="spellEnd"/>
-      <w:r>
-        <w:t>.</w:t>
+        <w:t>. The py file should be run in an IDE like VS Code or Pycharm.</w:t>
       </w:r>
     </w:p>
     <w:p>
@@ -121,6 +105,9 @@
       <w:r>
         <w:t>To start a game of [game] enter in “play [game]” as a normal message and the game will launch.</w:t>
       </w:r>
+      <w:r>
+        <w:t xml:space="preserve"> Once the game concludes the normal chat will resume.</w:t>
+      </w:r>
     </w:p>
     <w:p>
       <w:pPr>
@@ -155,17 +142,163 @@
           <w:b/>
           <w:bCs/>
         </w:rPr>
-        <w:t>Chat only</w:t>
-      </w:r>
-    </w:p>
-    <w:p/>
-    <w:p>
+        <w:t>Chat</w:t>
+      </w:r>
       <w:r>
         <w:rPr>
           <w:b/>
           <w:bCs/>
         </w:rPr>
-        <w:t>Game and chat</w:t>
+        <w:t xml:space="preserve"> screenshots</w:t>
+      </w:r>
+    </w:p>
+    <w:p>
+      <w:r>
+        <w:t>Server.py</w:t>
+      </w:r>
+    </w:p>
+    <w:p>
+      <w:r>
+        <w:rPr>
+          <w:noProof/>
+        </w:rPr>
+        <w:drawing>
+          <wp:inline distT="0" distB="0" distL="0" distR="0" wp14:anchorId="48234EA8" wp14:editId="3B08CC5B">
+            <wp:extent cx="5657850" cy="3255077"/>
+            <wp:effectExtent l="0" t="0" r="0" b="2540"/>
+            <wp:docPr id="251838208" name="Picture 1"/>
+            <wp:cNvGraphicFramePr>
+              <a:graphicFrameLocks xmlns:a="http://schemas.openxmlformats.org/drawingml/2006/main" noChangeAspect="1"/>
+            </wp:cNvGraphicFramePr>
+            <a:graphic xmlns:a="http://schemas.openxmlformats.org/drawingml/2006/main">
+              <a:graphicData uri="http://schemas.openxmlformats.org/drawingml/2006/picture">
+                <pic:pic xmlns:pic="http://schemas.openxmlformats.org/drawingml/2006/picture">
+                  <pic:nvPicPr>
+                    <pic:cNvPr id="0" name="Picture 1"/>
+                    <pic:cNvPicPr>
+                      <a:picLocks noChangeAspect="1" noChangeArrowheads="1"/>
+                    </pic:cNvPicPr>
+                  </pic:nvPicPr>
+                  <pic:blipFill>
+                    <a:blip r:embed="rId5">
+                      <a:extLst>
+                        <a:ext uri="{28A0092B-C50C-407E-A947-70E740481C1C}">
+                          <a14:useLocalDpi xmlns:a14="http://schemas.microsoft.com/office/drawing/2010/main" val="0"/>
+                        </a:ext>
+                      </a:extLst>
+                    </a:blip>
+                    <a:srcRect/>
+                    <a:stretch>
+                      <a:fillRect/>
+                    </a:stretch>
+                  </pic:blipFill>
+                  <pic:spPr bwMode="auto">
+                    <a:xfrm>
+                      <a:off x="0" y="0"/>
+                      <a:ext cx="5665177" cy="3259292"/>
+                    </a:xfrm>
+                    <a:prstGeom prst="rect">
+                      <a:avLst/>
+                    </a:prstGeom>
+                    <a:noFill/>
+                    <a:ln>
+                      <a:noFill/>
+                    </a:ln>
+                  </pic:spPr>
+                </pic:pic>
+              </a:graphicData>
+            </a:graphic>
+          </wp:inline>
+        </w:drawing>
+      </w:r>
+    </w:p>
+    <w:p>
+      <w:r>
+        <w:lastRenderedPageBreak/>
+        <w:t>Client.py</w:t>
+      </w:r>
+    </w:p>
+    <w:p>
+      <w:r>
+        <w:rPr>
+          <w:noProof/>
+        </w:rPr>
+        <w:drawing>
+          <wp:inline distT="0" distB="0" distL="0" distR="0" wp14:anchorId="141E0736" wp14:editId="3564BE87">
+            <wp:extent cx="5438775" cy="3334851"/>
+            <wp:effectExtent l="0" t="0" r="0" b="0"/>
+            <wp:docPr id="1030092669" name="Picture 2"/>
+            <wp:cNvGraphicFramePr>
+              <a:graphicFrameLocks xmlns:a="http://schemas.openxmlformats.org/drawingml/2006/main" noChangeAspect="1"/>
+            </wp:cNvGraphicFramePr>
+            <a:graphic xmlns:a="http://schemas.openxmlformats.org/drawingml/2006/main">
+              <a:graphicData uri="http://schemas.openxmlformats.org/drawingml/2006/picture">
+                <pic:pic xmlns:pic="http://schemas.openxmlformats.org/drawingml/2006/picture">
+                  <pic:nvPicPr>
+                    <pic:cNvPr id="0" name="Picture 2"/>
+                    <pic:cNvPicPr>
+                      <a:picLocks noChangeAspect="1" noChangeArrowheads="1"/>
+                    </pic:cNvPicPr>
+                  </pic:nvPicPr>
+                  <pic:blipFill>
+                    <a:blip r:embed="rId6">
+                      <a:extLst>
+                        <a:ext uri="{28A0092B-C50C-407E-A947-70E740481C1C}">
+                          <a14:useLocalDpi xmlns:a14="http://schemas.microsoft.com/office/drawing/2010/main" val="0"/>
+                        </a:ext>
+                      </a:extLst>
+                    </a:blip>
+                    <a:srcRect/>
+                    <a:stretch>
+                      <a:fillRect/>
+                    </a:stretch>
+                  </pic:blipFill>
+                  <pic:spPr bwMode="auto">
+                    <a:xfrm>
+                      <a:off x="0" y="0"/>
+                      <a:ext cx="5443929" cy="3338011"/>
+                    </a:xfrm>
+                    <a:prstGeom prst="rect">
+                      <a:avLst/>
+                    </a:prstGeom>
+                    <a:noFill/>
+                    <a:ln>
+                      <a:noFill/>
+                    </a:ln>
+                  </pic:spPr>
+                </pic:pic>
+              </a:graphicData>
+            </a:graphic>
+          </wp:inline>
+        </w:drawing>
+      </w:r>
+    </w:p>
+    <w:p/>
+    <w:p>
+      <w:r>
+        <w:rPr>
+          <w:b/>
+          <w:bCs/>
+        </w:rPr>
+        <w:t xml:space="preserve">Game </w:t>
+      </w:r>
+      <w:r>
+        <w:rPr>
+          <w:b/>
+          <w:bCs/>
+        </w:rPr>
+        <w:t>screenshots</w:t>
+      </w:r>
+    </w:p>
+    <w:p>
+      <w:r>
+        <w:t>Server.py</w:t>
+      </w:r>
+    </w:p>
+    <w:p/>
+    <w:p>
+      <w:r>
+        <w:t>Client.py</w:t>
       </w:r>
     </w:p>
     <w:p/>

</xml_diff>

<commit_message>
Fixed a couple weird things
</commit_message>
<xml_diff>
--- a/irwinan_portfolioproject.docx
+++ b/irwinan_portfolioproject.docx
@@ -1,6 +1,6 @@
 
 <file path=word/document.xml><?xml version="1.0" encoding="utf-8"?>
-<w:document xmlns:wpc="http://schemas.microsoft.com/office/word/2010/wordprocessingCanvas" xmlns:cx="http://schemas.microsoft.com/office/drawing/2014/chartex" xmlns:cx1="http://schemas.microsoft.com/office/drawing/2015/9/8/chartex" xmlns:cx2="http://schemas.microsoft.com/office/drawing/2015/10/21/chartex" xmlns:cx3="http://schemas.microsoft.com/office/drawing/2016/5/9/chartex" xmlns:cx4="http://schemas.microsoft.com/office/drawing/2016/5/10/chartex" xmlns:cx5="http://schemas.microsoft.com/office/drawing/2016/5/11/chartex" xmlns:cx6="http://schemas.microsoft.com/office/drawing/2016/5/12/chartex" xmlns:cx7="http://schemas.microsoft.com/office/drawing/2016/5/13/chartex" xmlns:cx8="http://schemas.microsoft.com/office/drawing/2016/5/14/chartex" xmlns:mc="http://schemas.openxmlformats.org/markup-compatibility/2006" xmlns:aink="http://schemas.microsoft.com/office/drawing/2016/ink" xmlns:am3d="http://schemas.microsoft.com/office/drawing/2017/model3d" xmlns:o="urn:schemas-microsoft-com:office:office" xmlns:oel="http://schemas.microsoft.com/office/2019/extlst" xmlns:r="http://schemas.openxmlformats.org/officeDocument/2006/relationships" xmlns:m="http://schemas.openxmlformats.org/officeDocument/2006/math" xmlns:v="urn:schemas-microsoft-com:vml" xmlns:wp14="http://schemas.microsoft.com/office/word/2010/wordprocessingDrawing" xmlns:wp="http://schemas.openxmlformats.org/drawingml/2006/wordprocessingDrawing" xmlns:w10="urn:schemas-microsoft-com:office:word" xmlns:w="http://schemas.openxmlformats.org/wordprocessingml/2006/main" xmlns:w14="http://schemas.microsoft.com/office/word/2010/wordml" xmlns:w15="http://schemas.microsoft.com/office/word/2012/wordml" xmlns:w16cex="http://schemas.microsoft.com/office/word/2018/wordml/cex" xmlns:w16cid="http://schemas.microsoft.com/office/word/2016/wordml/cid" xmlns:w16="http://schemas.microsoft.com/office/word/2018/wordml" xmlns:w16du="http://schemas.microsoft.com/office/word/2023/wordml/word16du" xmlns:w16sdtdh="http://schemas.microsoft.com/office/word/2020/wordml/sdtdatahash" xmlns:w16se="http://schemas.microsoft.com/office/word/2015/wordml/symex" xmlns:wpg="http://schemas.microsoft.com/office/word/2010/wordprocessingGroup" xmlns:wpi="http://schemas.microsoft.com/office/word/2010/wordprocessingInk" xmlns:wne="http://schemas.microsoft.com/office/word/2006/wordml" xmlns:wps="http://schemas.microsoft.com/office/word/2010/wordprocessingShape" mc:Ignorable="w14 w15 w16se w16cid w16 w16cex w16sdtdh wp14">
+<w:document xmlns:wpc="http://schemas.microsoft.com/office/word/2010/wordprocessingCanvas" xmlns:cx="http://schemas.microsoft.com/office/drawing/2014/chartex" xmlns:cx1="http://schemas.microsoft.com/office/drawing/2015/9/8/chartex" xmlns:cx2="http://schemas.microsoft.com/office/drawing/2015/10/21/chartex" xmlns:cx3="http://schemas.microsoft.com/office/drawing/2016/5/9/chartex" xmlns:cx4="http://schemas.microsoft.com/office/drawing/2016/5/10/chartex" xmlns:cx5="http://schemas.microsoft.com/office/drawing/2016/5/11/chartex" xmlns:cx6="http://schemas.microsoft.com/office/drawing/2016/5/12/chartex" xmlns:cx7="http://schemas.microsoft.com/office/drawing/2016/5/13/chartex" xmlns:cx8="http://schemas.microsoft.com/office/drawing/2016/5/14/chartex" xmlns:mc="http://schemas.openxmlformats.org/markup-compatibility/2006" xmlns:aink="http://schemas.microsoft.com/office/drawing/2016/ink" xmlns:am3d="http://schemas.microsoft.com/office/drawing/2017/model3d" xmlns:o="urn:schemas-microsoft-com:office:office" xmlns:oel="http://schemas.microsoft.com/office/2019/extlst" xmlns:r="http://schemas.openxmlformats.org/officeDocument/2006/relationships" xmlns:m="http://schemas.openxmlformats.org/officeDocument/2006/math" xmlns:v="urn:schemas-microsoft-com:vml" xmlns:wp14="http://schemas.microsoft.com/office/word/2010/wordprocessingDrawing" xmlns:wp="http://schemas.openxmlformats.org/drawingml/2006/wordprocessingDrawing" xmlns:w10="urn:schemas-microsoft-com:office:word" xmlns:w="http://schemas.openxmlformats.org/wordprocessingml/2006/main" xmlns:w14="http://schemas.microsoft.com/office/word/2010/wordml" xmlns:w15="http://schemas.microsoft.com/office/word/2012/wordml" xmlns:w16cex="http://schemas.microsoft.com/office/word/2018/wordml/cex" xmlns:w16cid="http://schemas.microsoft.com/office/word/2016/wordml/cid" xmlns:w16="http://schemas.microsoft.com/office/word/2018/wordml" xmlns:w16sdtdh="http://schemas.microsoft.com/office/word/2020/wordml/sdtdatahash" xmlns:w16se="http://schemas.microsoft.com/office/word/2015/wordml/symex" xmlns:wpg="http://schemas.microsoft.com/office/word/2010/wordprocessingGroup" xmlns:wpi="http://schemas.microsoft.com/office/word/2010/wordprocessingInk" xmlns:wne="http://schemas.microsoft.com/office/word/2006/wordml" xmlns:wps="http://schemas.microsoft.com/office/word/2010/wordprocessingShape" mc:Ignorable="w14 w15 w16se w16cid w16 w16cex w16sdtdh wp14">
   <w:body>
     <w:p>
       <w:pPr>
@@ -302,6 +302,51 @@
       </w:r>
     </w:p>
     <w:p/>
+    <w:p/>
+    <w:p>
+      <w:r>
+        <w:rPr>
+          <w:u w:val="single"/>
+        </w:rPr>
+        <w:t>Comments</w:t>
+      </w:r>
+    </w:p>
+    <w:p>
+      <w:pPr>
+        <w:pStyle w:val="ListParagraph"/>
+        <w:numPr>
+          <w:ilvl w:val="0"/>
+          <w:numId w:val="2"/>
+        </w:numPr>
+      </w:pPr>
+      <w:r>
+        <w:t>When the client wins or loses it takes an extra turn of them entering a letter before it will pop up as so and end the game</w:t>
+      </w:r>
+    </w:p>
+    <w:p>
+      <w:pPr>
+        <w:pStyle w:val="ListParagraph"/>
+        <w:numPr>
+          <w:ilvl w:val="0"/>
+          <w:numId w:val="2"/>
+        </w:numPr>
+      </w:pPr>
+      <w:r>
+        <w:t>Wrong letter on first try doesn’t get flagged as wrong</w:t>
+      </w:r>
+    </w:p>
+    <w:p>
+      <w:pPr>
+        <w:pStyle w:val="ListParagraph"/>
+        <w:numPr>
+          <w:ilvl w:val="0"/>
+          <w:numId w:val="2"/>
+        </w:numPr>
+      </w:pPr>
+      <w:r>
+        <w:t>Duplicate text several places</w:t>
+      </w:r>
+    </w:p>
     <w:sectPr>
       <w:pgSz w:w="12240" w:h="15840"/>
       <w:pgMar w:top="1440" w:right="1440" w:bottom="1440" w:left="1440" w:header="720" w:footer="720" w:gutter="0"/>
@@ -313,7 +358,7 @@
 </file>
 
 <file path=word/numbering.xml><?xml version="1.0" encoding="utf-8"?>
-<w:numbering xmlns:wpc="http://schemas.microsoft.com/office/word/2010/wordprocessingCanvas" xmlns:cx="http://schemas.microsoft.com/office/drawing/2014/chartex" xmlns:cx1="http://schemas.microsoft.com/office/drawing/2015/9/8/chartex" xmlns:cx2="http://schemas.microsoft.com/office/drawing/2015/10/21/chartex" xmlns:cx3="http://schemas.microsoft.com/office/drawing/2016/5/9/chartex" xmlns:cx4="http://schemas.microsoft.com/office/drawing/2016/5/10/chartex" xmlns:cx5="http://schemas.microsoft.com/office/drawing/2016/5/11/chartex" xmlns:cx6="http://schemas.microsoft.com/office/drawing/2016/5/12/chartex" xmlns:cx7="http://schemas.microsoft.com/office/drawing/2016/5/13/chartex" xmlns:cx8="http://schemas.microsoft.com/office/drawing/2016/5/14/chartex" xmlns:mc="http://schemas.openxmlformats.org/markup-compatibility/2006" xmlns:aink="http://schemas.microsoft.com/office/drawing/2016/ink" xmlns:am3d="http://schemas.microsoft.com/office/drawing/2017/model3d" xmlns:o="urn:schemas-microsoft-com:office:office" xmlns:oel="http://schemas.microsoft.com/office/2019/extlst" xmlns:r="http://schemas.openxmlformats.org/officeDocument/2006/relationships" xmlns:m="http://schemas.openxmlformats.org/officeDocument/2006/math" xmlns:v="urn:schemas-microsoft-com:vml" xmlns:wp14="http://schemas.microsoft.com/office/word/2010/wordprocessingDrawing" xmlns:wp="http://schemas.openxmlformats.org/drawingml/2006/wordprocessingDrawing" xmlns:w10="urn:schemas-microsoft-com:office:word" xmlns:w="http://schemas.openxmlformats.org/wordprocessingml/2006/main" xmlns:w14="http://schemas.microsoft.com/office/word/2010/wordml" xmlns:w15="http://schemas.microsoft.com/office/word/2012/wordml" xmlns:w16cex="http://schemas.microsoft.com/office/word/2018/wordml/cex" xmlns:w16cid="http://schemas.microsoft.com/office/word/2016/wordml/cid" xmlns:w16="http://schemas.microsoft.com/office/word/2018/wordml" xmlns:w16du="http://schemas.microsoft.com/office/word/2023/wordml/word16du" xmlns:w16sdtdh="http://schemas.microsoft.com/office/word/2020/wordml/sdtdatahash" xmlns:w16se="http://schemas.microsoft.com/office/word/2015/wordml/symex" xmlns:wpg="http://schemas.microsoft.com/office/word/2010/wordprocessingGroup" xmlns:wpi="http://schemas.microsoft.com/office/word/2010/wordprocessingInk" xmlns:wne="http://schemas.microsoft.com/office/word/2006/wordml" xmlns:wps="http://schemas.microsoft.com/office/word/2010/wordprocessingShape" mc:Ignorable="w14 w15 w16se w16cid w16 w16cex w16sdtdh wp14">
+<w:numbering xmlns:wpc="http://schemas.microsoft.com/office/word/2010/wordprocessingCanvas" xmlns:cx="http://schemas.microsoft.com/office/drawing/2014/chartex" xmlns:cx1="http://schemas.microsoft.com/office/drawing/2015/9/8/chartex" xmlns:cx2="http://schemas.microsoft.com/office/drawing/2015/10/21/chartex" xmlns:cx3="http://schemas.microsoft.com/office/drawing/2016/5/9/chartex" xmlns:cx4="http://schemas.microsoft.com/office/drawing/2016/5/10/chartex" xmlns:cx5="http://schemas.microsoft.com/office/drawing/2016/5/11/chartex" xmlns:cx6="http://schemas.microsoft.com/office/drawing/2016/5/12/chartex" xmlns:cx7="http://schemas.microsoft.com/office/drawing/2016/5/13/chartex" xmlns:cx8="http://schemas.microsoft.com/office/drawing/2016/5/14/chartex" xmlns:mc="http://schemas.openxmlformats.org/markup-compatibility/2006" xmlns:aink="http://schemas.microsoft.com/office/drawing/2016/ink" xmlns:am3d="http://schemas.microsoft.com/office/drawing/2017/model3d" xmlns:o="urn:schemas-microsoft-com:office:office" xmlns:oel="http://schemas.microsoft.com/office/2019/extlst" xmlns:r="http://schemas.openxmlformats.org/officeDocument/2006/relationships" xmlns:m="http://schemas.openxmlformats.org/officeDocument/2006/math" xmlns:v="urn:schemas-microsoft-com:vml" xmlns:wp14="http://schemas.microsoft.com/office/word/2010/wordprocessingDrawing" xmlns:wp="http://schemas.openxmlformats.org/drawingml/2006/wordprocessingDrawing" xmlns:w10="urn:schemas-microsoft-com:office:word" xmlns:w="http://schemas.openxmlformats.org/wordprocessingml/2006/main" xmlns:w14="http://schemas.microsoft.com/office/word/2010/wordml" xmlns:w15="http://schemas.microsoft.com/office/word/2012/wordml" xmlns:w16cex="http://schemas.microsoft.com/office/word/2018/wordml/cex" xmlns:w16cid="http://schemas.microsoft.com/office/word/2016/wordml/cid" xmlns:w16="http://schemas.microsoft.com/office/word/2018/wordml" xmlns:w16sdtdh="http://schemas.microsoft.com/office/word/2020/wordml/sdtdatahash" xmlns:w16se="http://schemas.microsoft.com/office/word/2015/wordml/symex" xmlns:wpg="http://schemas.microsoft.com/office/word/2010/wordprocessingGroup" xmlns:wpi="http://schemas.microsoft.com/office/word/2010/wordprocessingInk" xmlns:wne="http://schemas.microsoft.com/office/word/2006/wordml" xmlns:wps="http://schemas.microsoft.com/office/word/2010/wordprocessingShape" mc:Ignorable="w14 w15 w16se w16cid w16 w16cex w16sdtdh wp14">
   <w:abstractNum w:abstractNumId="0" w15:restartNumberingAfterBreak="0">
     <w:nsid w:val="1BF418DB"/>
     <w:multiLevelType w:val="hybridMultilevel"/>
@@ -403,8 +448,123 @@
       </w:pPr>
     </w:lvl>
   </w:abstractNum>
+  <w:abstractNum w:abstractNumId="1" w15:restartNumberingAfterBreak="0">
+    <w:nsid w:val="7BBB0D4D"/>
+    <w:multiLevelType w:val="hybridMultilevel"/>
+    <w:tmpl w:val="11847236"/>
+    <w:lvl w:ilvl="0" w:tplc="D7A20098">
+      <w:numFmt w:val="bullet"/>
+      <w:lvlText w:val="-"/>
+      <w:lvlJc w:val="left"/>
+      <w:pPr>
+        <w:ind w:left="360" w:hanging="360"/>
+      </w:pPr>
+      <w:rPr>
+        <w:rFonts w:ascii="Calibri" w:eastAsiaTheme="minorHAnsi" w:hAnsi="Calibri" w:cs="Calibri" w:hint="default"/>
+      </w:rPr>
+    </w:lvl>
+    <w:lvl w:ilvl="1" w:tplc="04090003" w:tentative="1">
+      <w:start w:val="1"/>
+      <w:numFmt w:val="bullet"/>
+      <w:lvlText w:val="o"/>
+      <w:lvlJc w:val="left"/>
+      <w:pPr>
+        <w:ind w:left="1080" w:hanging="360"/>
+      </w:pPr>
+      <w:rPr>
+        <w:rFonts w:ascii="Courier New" w:hAnsi="Courier New" w:cs="Courier New" w:hint="default"/>
+      </w:rPr>
+    </w:lvl>
+    <w:lvl w:ilvl="2" w:tplc="04090005" w:tentative="1">
+      <w:start w:val="1"/>
+      <w:numFmt w:val="bullet"/>
+      <w:lvlText w:val=""/>
+      <w:lvlJc w:val="left"/>
+      <w:pPr>
+        <w:ind w:left="1800" w:hanging="360"/>
+      </w:pPr>
+      <w:rPr>
+        <w:rFonts w:ascii="Wingdings" w:hAnsi="Wingdings" w:hint="default"/>
+      </w:rPr>
+    </w:lvl>
+    <w:lvl w:ilvl="3" w:tplc="04090001" w:tentative="1">
+      <w:start w:val="1"/>
+      <w:numFmt w:val="bullet"/>
+      <w:lvlText w:val=""/>
+      <w:lvlJc w:val="left"/>
+      <w:pPr>
+        <w:ind w:left="2520" w:hanging="360"/>
+      </w:pPr>
+      <w:rPr>
+        <w:rFonts w:ascii="Symbol" w:hAnsi="Symbol" w:hint="default"/>
+      </w:rPr>
+    </w:lvl>
+    <w:lvl w:ilvl="4" w:tplc="04090003" w:tentative="1">
+      <w:start w:val="1"/>
+      <w:numFmt w:val="bullet"/>
+      <w:lvlText w:val="o"/>
+      <w:lvlJc w:val="left"/>
+      <w:pPr>
+        <w:ind w:left="3240" w:hanging="360"/>
+      </w:pPr>
+      <w:rPr>
+        <w:rFonts w:ascii="Courier New" w:hAnsi="Courier New" w:cs="Courier New" w:hint="default"/>
+      </w:rPr>
+    </w:lvl>
+    <w:lvl w:ilvl="5" w:tplc="04090005" w:tentative="1">
+      <w:start w:val="1"/>
+      <w:numFmt w:val="bullet"/>
+      <w:lvlText w:val=""/>
+      <w:lvlJc w:val="left"/>
+      <w:pPr>
+        <w:ind w:left="3960" w:hanging="360"/>
+      </w:pPr>
+      <w:rPr>
+        <w:rFonts w:ascii="Wingdings" w:hAnsi="Wingdings" w:hint="default"/>
+      </w:rPr>
+    </w:lvl>
+    <w:lvl w:ilvl="6" w:tplc="04090001" w:tentative="1">
+      <w:start w:val="1"/>
+      <w:numFmt w:val="bullet"/>
+      <w:lvlText w:val=""/>
+      <w:lvlJc w:val="left"/>
+      <w:pPr>
+        <w:ind w:left="4680" w:hanging="360"/>
+      </w:pPr>
+      <w:rPr>
+        <w:rFonts w:ascii="Symbol" w:hAnsi="Symbol" w:hint="default"/>
+      </w:rPr>
+    </w:lvl>
+    <w:lvl w:ilvl="7" w:tplc="04090003" w:tentative="1">
+      <w:start w:val="1"/>
+      <w:numFmt w:val="bullet"/>
+      <w:lvlText w:val="o"/>
+      <w:lvlJc w:val="left"/>
+      <w:pPr>
+        <w:ind w:left="5400" w:hanging="360"/>
+      </w:pPr>
+      <w:rPr>
+        <w:rFonts w:ascii="Courier New" w:hAnsi="Courier New" w:cs="Courier New" w:hint="default"/>
+      </w:rPr>
+    </w:lvl>
+    <w:lvl w:ilvl="8" w:tplc="04090005" w:tentative="1">
+      <w:start w:val="1"/>
+      <w:numFmt w:val="bullet"/>
+      <w:lvlText w:val=""/>
+      <w:lvlJc w:val="left"/>
+      <w:pPr>
+        <w:ind w:left="6120" w:hanging="360"/>
+      </w:pPr>
+      <w:rPr>
+        <w:rFonts w:ascii="Wingdings" w:hAnsi="Wingdings" w:hint="default"/>
+      </w:rPr>
+    </w:lvl>
+  </w:abstractNum>
   <w:num w:numId="1" w16cid:durableId="2104913991">
     <w:abstractNumId w:val="0"/>
+  </w:num>
+  <w:num w:numId="2" w16cid:durableId="1585264125">
+    <w:abstractNumId w:val="1"/>
   </w:num>
 </w:numbering>
 </file>

</xml_diff>

<commit_message>
Game completed - ready to turn in
</commit_message>
<xml_diff>
--- a/irwinan_portfolioproject.docx
+++ b/irwinan_portfolioproject.docx
@@ -36,14 +36,93 @@
     <w:p>
       <w:pPr>
         <w:jc w:val="center"/>
-      </w:pPr>
-      <w:r>
         <w:rPr>
           <w:b/>
           <w:bCs/>
           <w:u w:val="single"/>
         </w:rPr>
+      </w:pPr>
+      <w:r>
+        <w:rPr>
+          <w:b/>
+          <w:bCs/>
+          <w:u w:val="single"/>
+        </w:rPr>
         <w:t>Client / Server Chat/Game</w:t>
+      </w:r>
+    </w:p>
+    <w:p>
+      <w:pPr>
+        <w:jc w:val="center"/>
+        <w:rPr>
+          <w:b/>
+          <w:bCs/>
+          <w:u w:val="single"/>
+        </w:rPr>
+      </w:pPr>
+    </w:p>
+    <w:p>
+      <w:pPr>
+        <w:spacing w:after="0"/>
+      </w:pPr>
+      <w:r>
+        <w:t xml:space="preserve">Instructions – </w:t>
+      </w:r>
+      <w:proofErr w:type="spellStart"/>
+      <w:r>
+        <w:t>pg</w:t>
+      </w:r>
+      <w:proofErr w:type="spellEnd"/>
+      <w:r>
+        <w:t xml:space="preserve"> 1</w:t>
+      </w:r>
+    </w:p>
+    <w:p>
+      <w:pPr>
+        <w:spacing w:after="0"/>
+      </w:pPr>
+      <w:r>
+        <w:t xml:space="preserve">Chat screenshots – </w:t>
+      </w:r>
+      <w:proofErr w:type="spellStart"/>
+      <w:r>
+        <w:t>pg</w:t>
+      </w:r>
+      <w:proofErr w:type="spellEnd"/>
+      <w:r>
+        <w:t xml:space="preserve"> 2</w:t>
+      </w:r>
+    </w:p>
+    <w:p>
+      <w:pPr>
+        <w:spacing w:after="0"/>
+      </w:pPr>
+      <w:r>
+        <w:t xml:space="preserve">Game screenshots – </w:t>
+      </w:r>
+      <w:proofErr w:type="spellStart"/>
+      <w:r>
+        <w:t>pg</w:t>
+      </w:r>
+      <w:proofErr w:type="spellEnd"/>
+      <w:r>
+        <w:t xml:space="preserve"> 3-4</w:t>
+      </w:r>
+    </w:p>
+    <w:p>
+      <w:pPr>
+        <w:spacing w:after="0"/>
+      </w:pPr>
+      <w:r>
+        <w:t xml:space="preserve">Extra Credit – </w:t>
+      </w:r>
+      <w:proofErr w:type="spellStart"/>
+      <w:r>
+        <w:t>pg</w:t>
+      </w:r>
+      <w:proofErr w:type="spellEnd"/>
+      <w:r>
+        <w:t xml:space="preserve"> 5</w:t>
       </w:r>
     </w:p>
     <w:p>
@@ -119,10 +198,33 @@
         </w:numPr>
       </w:pPr>
       <w:r>
-        <w:t>To start a game of [game] enter in “play [game]” as a normal message and the game will launch.</w:t>
-      </w:r>
-      <w:r>
-        <w:t xml:space="preserve"> Once the game concludes the normal chat will resume.</w:t>
+        <w:t xml:space="preserve">To start a game of </w:t>
+      </w:r>
+      <w:proofErr w:type="gramStart"/>
+      <w:r>
+        <w:t>hangman</w:t>
+      </w:r>
+      <w:proofErr w:type="gramEnd"/>
+      <w:r>
+        <w:t xml:space="preserve"> </w:t>
+      </w:r>
+      <w:r>
+        <w:t>send the message</w:t>
+      </w:r>
+      <w:r>
+        <w:t xml:space="preserve"> “play </w:t>
+      </w:r>
+      <w:r>
+        <w:t>hangman”</w:t>
+      </w:r>
+      <w:r>
+        <w:t xml:space="preserve"> and the game will launch.</w:t>
+      </w:r>
+      <w:r>
+        <w:t xml:space="preserve"> Once the game concludes </w:t>
+      </w:r>
+      <w:r>
+        <w:t>it will return to the chat room.</w:t>
       </w:r>
     </w:p>
     <w:p>
@@ -153,24 +255,113 @@
           <w:bCs/>
         </w:rPr>
       </w:pPr>
-      <w:r>
+    </w:p>
+    <w:p>
+      <w:pPr>
         <w:rPr>
           <w:b/>
           <w:bCs/>
         </w:rPr>
-        <w:t>Chat</w:t>
-      </w:r>
-      <w:r>
+      </w:pPr>
+    </w:p>
+    <w:p>
+      <w:pPr>
         <w:rPr>
           <w:b/>
           <w:bCs/>
         </w:rPr>
+      </w:pPr>
+    </w:p>
+    <w:p>
+      <w:pPr>
+        <w:rPr>
+          <w:b/>
+          <w:bCs/>
+        </w:rPr>
+      </w:pPr>
+    </w:p>
+    <w:p>
+      <w:pPr>
+        <w:rPr>
+          <w:b/>
+          <w:bCs/>
+        </w:rPr>
+      </w:pPr>
+    </w:p>
+    <w:p>
+      <w:pPr>
+        <w:rPr>
+          <w:b/>
+          <w:bCs/>
+        </w:rPr>
+      </w:pPr>
+    </w:p>
+    <w:p>
+      <w:pPr>
+        <w:rPr>
+          <w:b/>
+          <w:bCs/>
+        </w:rPr>
+      </w:pPr>
+    </w:p>
+    <w:p>
+      <w:pPr>
+        <w:rPr>
+          <w:b/>
+          <w:bCs/>
+        </w:rPr>
+      </w:pPr>
+    </w:p>
+    <w:p>
+      <w:pPr>
+        <w:rPr>
+          <w:b/>
+          <w:bCs/>
+        </w:rPr>
+      </w:pPr>
+    </w:p>
+    <w:p>
+      <w:pPr>
+        <w:rPr>
+          <w:b/>
+          <w:bCs/>
+        </w:rPr>
+      </w:pPr>
+    </w:p>
+    <w:p>
+      <w:pPr>
+        <w:rPr>
+          <w:b/>
+          <w:bCs/>
+        </w:rPr>
+      </w:pPr>
+    </w:p>
+    <w:p>
+      <w:pPr>
+        <w:rPr>
+          <w:b/>
+          <w:bCs/>
+        </w:rPr>
+      </w:pPr>
+      <w:r>
+        <w:rPr>
+          <w:b/>
+          <w:bCs/>
+        </w:rPr>
+        <w:lastRenderedPageBreak/>
+        <w:t>Chat</w:t>
+      </w:r>
+      <w:r>
+        <w:rPr>
+          <w:b/>
+          <w:bCs/>
+        </w:rPr>
         <w:t xml:space="preserve"> screenshots</w:t>
       </w:r>
     </w:p>
     <w:p>
       <w:r>
-        <w:t>Server.py</w:t>
+        <w:t>Server</w:t>
       </w:r>
     </w:p>
     <w:p>
@@ -196,7 +387,7 @@
                     </pic:cNvPicPr>
                   </pic:nvPicPr>
                   <pic:blipFill>
-                    <a:blip r:embed="rId5">
+                    <a:blip r:embed="rId7">
                       <a:extLst>
                         <a:ext uri="{28A0092B-C50C-407E-A947-70E740481C1C}">
                           <a14:useLocalDpi xmlns:a14="http://schemas.microsoft.com/office/drawing/2010/main" val="0"/>
@@ -230,8 +421,7 @@
     </w:p>
     <w:p>
       <w:r>
-        <w:lastRenderedPageBreak/>
-        <w:t>Client.py</w:t>
+        <w:t>Client</w:t>
       </w:r>
     </w:p>
     <w:p>
@@ -257,7 +447,7 @@
                     </pic:cNvPicPr>
                   </pic:nvPicPr>
                   <pic:blipFill>
-                    <a:blip r:embed="rId6">
+                    <a:blip r:embed="rId8">
                       <a:extLst>
                         <a:ext uri="{28A0092B-C50C-407E-A947-70E740481C1C}">
                           <a14:useLocalDpi xmlns:a14="http://schemas.microsoft.com/office/drawing/2010/main" val="0"/>
@@ -290,12 +480,14 @@
       </w:r>
     </w:p>
     <w:p/>
+    <w:p/>
     <w:p>
       <w:r>
         <w:rPr>
           <w:b/>
           <w:bCs/>
         </w:rPr>
+        <w:lastRenderedPageBreak/>
         <w:t xml:space="preserve">Game </w:t>
       </w:r>
       <w:r>
@@ -306,20 +498,546 @@
         <w:t>screenshots</w:t>
       </w:r>
     </w:p>
-    <w:p>
-      <w:r>
-        <w:t>Server.py</w:t>
-      </w:r>
-    </w:p>
-    <w:p/>
-    <w:p>
-      <w:r>
-        <w:t>Client.py</w:t>
-      </w:r>
-    </w:p>
-    <w:p/>
-    <w:p/>
+    <w:p/>
+    <w:p>
+      <w:pPr>
+        <w:sectPr>
+          <w:footerReference w:type="default" r:id="rId9"/>
+          <w:pgSz w:w="12240" w:h="15840"/>
+          <w:pgMar w:top="1440" w:right="1440" w:bottom="1440" w:left="1440" w:header="720" w:footer="720" w:gutter="0"/>
+          <w:cols w:space="720"/>
+          <w:docGrid w:linePitch="360"/>
+        </w:sectPr>
+      </w:pPr>
+    </w:p>
+    <w:p>
+      <w:r>
+        <w:rPr>
+          <w:noProof/>
+        </w:rPr>
+        <w:drawing>
+          <wp:anchor distT="0" distB="0" distL="114300" distR="114300" simplePos="0" relativeHeight="251660288" behindDoc="0" locked="0" layoutInCell="1" allowOverlap="1" wp14:anchorId="200DCF6A" wp14:editId="241ED0F4">
+            <wp:simplePos x="0" y="0"/>
+            <wp:positionH relativeFrom="column">
+              <wp:posOffset>-514985</wp:posOffset>
+            </wp:positionH>
+            <wp:positionV relativeFrom="paragraph">
+              <wp:posOffset>285750</wp:posOffset>
+            </wp:positionV>
+            <wp:extent cx="3209925" cy="3387725"/>
+            <wp:effectExtent l="0" t="0" r="9525" b="3175"/>
+            <wp:wrapSquare wrapText="bothSides"/>
+            <wp:docPr id="244377476" name="Picture 5" descr="A screenshot of a computer program&#10;&#10;Description automatically generated with medium confidence"/>
+            <wp:cNvGraphicFramePr>
+              <a:graphicFrameLocks xmlns:a="http://schemas.openxmlformats.org/drawingml/2006/main" noChangeAspect="1"/>
+            </wp:cNvGraphicFramePr>
+            <a:graphic xmlns:a="http://schemas.openxmlformats.org/drawingml/2006/main">
+              <a:graphicData uri="http://schemas.openxmlformats.org/drawingml/2006/picture">
+                <pic:pic xmlns:pic="http://schemas.openxmlformats.org/drawingml/2006/picture">
+                  <pic:nvPicPr>
+                    <pic:cNvPr id="244377476" name="Picture 5" descr="A screenshot of a computer program&#10;&#10;Description automatically generated with medium confidence"/>
+                    <pic:cNvPicPr>
+                      <a:picLocks noChangeAspect="1" noChangeArrowheads="1"/>
+                    </pic:cNvPicPr>
+                  </pic:nvPicPr>
+                  <pic:blipFill>
+                    <a:blip r:embed="rId10">
+                      <a:extLst>
+                        <a:ext uri="{28A0092B-C50C-407E-A947-70E740481C1C}">
+                          <a14:useLocalDpi xmlns:a14="http://schemas.microsoft.com/office/drawing/2010/main" val="0"/>
+                        </a:ext>
+                      </a:extLst>
+                    </a:blip>
+                    <a:srcRect/>
+                    <a:stretch>
+                      <a:fillRect/>
+                    </a:stretch>
+                  </pic:blipFill>
+                  <pic:spPr bwMode="auto">
+                    <a:xfrm>
+                      <a:off x="0" y="0"/>
+                      <a:ext cx="3209925" cy="3387725"/>
+                    </a:xfrm>
+                    <a:prstGeom prst="rect">
+                      <a:avLst/>
+                    </a:prstGeom>
+                    <a:noFill/>
+                    <a:ln>
+                      <a:noFill/>
+                    </a:ln>
+                  </pic:spPr>
+                </pic:pic>
+              </a:graphicData>
+            </a:graphic>
+            <wp14:sizeRelH relativeFrom="margin">
+              <wp14:pctWidth>0</wp14:pctWidth>
+            </wp14:sizeRelH>
+            <wp14:sizeRelV relativeFrom="margin">
+              <wp14:pctHeight>0</wp14:pctHeight>
+            </wp14:sizeRelV>
+          </wp:anchor>
+        </w:drawing>
+      </w:r>
+      <w:r>
+        <w:t>Server</w:t>
+      </w:r>
+      <w:r>
+        <w:t xml:space="preserve"> – client wins</w:t>
+      </w:r>
+    </w:p>
+    <w:p/>
+    <w:p/>
+    <w:p/>
+    <w:p/>
+    <w:p/>
+    <w:p/>
+    <w:p/>
+    <w:p/>
+    <w:p/>
+    <w:p/>
+    <w:p/>
+    <w:p/>
+    <w:p/>
+    <w:p/>
+    <w:p>
+      <w:r>
+        <w:t>Client</w:t>
+      </w:r>
+      <w:r>
+        <w:t xml:space="preserve"> – client wins</w:t>
+      </w:r>
+    </w:p>
+    <w:p>
+      <w:r>
+        <w:rPr>
+          <w:noProof/>
+        </w:rPr>
+        <w:drawing>
+          <wp:inline distT="0" distB="0" distL="0" distR="0" wp14:anchorId="0474E826" wp14:editId="13FAB2FA">
+            <wp:extent cx="3276247" cy="5638800"/>
+            <wp:effectExtent l="0" t="0" r="635" b="0"/>
+            <wp:docPr id="977572182" name="Picture 2"/>
+            <wp:cNvGraphicFramePr>
+              <a:graphicFrameLocks xmlns:a="http://schemas.openxmlformats.org/drawingml/2006/main" noChangeAspect="1"/>
+            </wp:cNvGraphicFramePr>
+            <a:graphic xmlns:a="http://schemas.openxmlformats.org/drawingml/2006/main">
+              <a:graphicData uri="http://schemas.openxmlformats.org/drawingml/2006/picture">
+                <pic:pic xmlns:pic="http://schemas.openxmlformats.org/drawingml/2006/picture">
+                  <pic:nvPicPr>
+                    <pic:cNvPr id="0" name="Picture 2"/>
+                    <pic:cNvPicPr>
+                      <a:picLocks noChangeAspect="1" noChangeArrowheads="1"/>
+                    </pic:cNvPicPr>
+                  </pic:nvPicPr>
+                  <pic:blipFill>
+                    <a:blip r:embed="rId11">
+                      <a:extLst>
+                        <a:ext uri="{28A0092B-C50C-407E-A947-70E740481C1C}">
+                          <a14:useLocalDpi xmlns:a14="http://schemas.microsoft.com/office/drawing/2010/main" val="0"/>
+                        </a:ext>
+                      </a:extLst>
+                    </a:blip>
+                    <a:srcRect/>
+                    <a:stretch>
+                      <a:fillRect/>
+                    </a:stretch>
+                  </pic:blipFill>
+                  <pic:spPr bwMode="auto">
+                    <a:xfrm>
+                      <a:off x="0" y="0"/>
+                      <a:ext cx="3282123" cy="5648912"/>
+                    </a:xfrm>
+                    <a:prstGeom prst="rect">
+                      <a:avLst/>
+                    </a:prstGeom>
+                    <a:noFill/>
+                    <a:ln>
+                      <a:noFill/>
+                    </a:ln>
+                  </pic:spPr>
+                </pic:pic>
+              </a:graphicData>
+            </a:graphic>
+          </wp:inline>
+        </w:drawing>
+      </w:r>
+    </w:p>
+    <w:p/>
+    <w:p/>
+    <w:p/>
+    <w:p/>
+    <w:p/>
+    <w:p/>
+    <w:p>
+      <w:r>
+        <w:rPr>
+          <w:noProof/>
+        </w:rPr>
+        <w:lastRenderedPageBreak/>
+        <w:drawing>
+          <wp:anchor distT="0" distB="0" distL="114300" distR="114300" simplePos="0" relativeHeight="251659264" behindDoc="0" locked="0" layoutInCell="1" allowOverlap="1" wp14:anchorId="26A01A99" wp14:editId="2DE047D2">
+            <wp:simplePos x="0" y="0"/>
+            <wp:positionH relativeFrom="column">
+              <wp:posOffset>-419735</wp:posOffset>
+            </wp:positionH>
+            <wp:positionV relativeFrom="paragraph">
+              <wp:posOffset>313690</wp:posOffset>
+            </wp:positionV>
+            <wp:extent cx="2790825" cy="5232400"/>
+            <wp:effectExtent l="0" t="0" r="9525" b="6350"/>
+            <wp:wrapSquare wrapText="bothSides"/>
+            <wp:docPr id="1569591838" name="Picture 3" descr="A screenshot of a computer&#10;&#10;Description automatically generated"/>
+            <wp:cNvGraphicFramePr>
+              <a:graphicFrameLocks xmlns:a="http://schemas.openxmlformats.org/drawingml/2006/main" noChangeAspect="1"/>
+            </wp:cNvGraphicFramePr>
+            <a:graphic xmlns:a="http://schemas.openxmlformats.org/drawingml/2006/main">
+              <a:graphicData uri="http://schemas.openxmlformats.org/drawingml/2006/picture">
+                <pic:pic xmlns:pic="http://schemas.openxmlformats.org/drawingml/2006/picture">
+                  <pic:nvPicPr>
+                    <pic:cNvPr id="1569591838" name="Picture 3" descr="A screenshot of a computer&#10;&#10;Description automatically generated"/>
+                    <pic:cNvPicPr>
+                      <a:picLocks noChangeAspect="1" noChangeArrowheads="1"/>
+                    </pic:cNvPicPr>
+                  </pic:nvPicPr>
+                  <pic:blipFill>
+                    <a:blip r:embed="rId12">
+                      <a:extLst>
+                        <a:ext uri="{28A0092B-C50C-407E-A947-70E740481C1C}">
+                          <a14:useLocalDpi xmlns:a14="http://schemas.microsoft.com/office/drawing/2010/main" val="0"/>
+                        </a:ext>
+                      </a:extLst>
+                    </a:blip>
+                    <a:srcRect/>
+                    <a:stretch>
+                      <a:fillRect/>
+                    </a:stretch>
+                  </pic:blipFill>
+                  <pic:spPr bwMode="auto">
+                    <a:xfrm>
+                      <a:off x="0" y="0"/>
+                      <a:ext cx="2790825" cy="5232400"/>
+                    </a:xfrm>
+                    <a:prstGeom prst="rect">
+                      <a:avLst/>
+                    </a:prstGeom>
+                    <a:noFill/>
+                    <a:ln>
+                      <a:noFill/>
+                    </a:ln>
+                  </pic:spPr>
+                </pic:pic>
+              </a:graphicData>
+            </a:graphic>
+            <wp14:sizeRelH relativeFrom="margin">
+              <wp14:pctWidth>0</wp14:pctWidth>
+            </wp14:sizeRelH>
+            <wp14:sizeRelV relativeFrom="margin">
+              <wp14:pctHeight>0</wp14:pctHeight>
+            </wp14:sizeRelV>
+          </wp:anchor>
+        </w:drawing>
+      </w:r>
+      <w:r>
+        <w:t>Server – client loses</w:t>
+      </w:r>
+    </w:p>
+    <w:p/>
+    <w:p/>
+    <w:p/>
+    <w:p/>
+    <w:p/>
+    <w:p/>
+    <w:p/>
+    <w:p/>
+    <w:p/>
+    <w:p/>
+    <w:p/>
+    <w:p/>
+    <w:p/>
+    <w:p/>
+    <w:p/>
+    <w:p/>
+    <w:p/>
+    <w:p/>
+    <w:p/>
+    <w:p/>
+    <w:p/>
+    <w:p/>
+    <w:p/>
+    <w:p/>
+    <w:p/>
+    <w:p/>
+    <w:p/>
+    <w:p/>
+    <w:p>
+      <w:r>
+        <w:t>Client – client loses</w:t>
+      </w:r>
+    </w:p>
+    <w:p>
+      <w:r>
+        <w:rPr>
+          <w:noProof/>
+        </w:rPr>
+        <w:drawing>
+          <wp:inline distT="0" distB="0" distL="0" distR="0" wp14:anchorId="28E6EC55" wp14:editId="28A63455">
+            <wp:extent cx="2981325" cy="5279430"/>
+            <wp:effectExtent l="0" t="0" r="0" b="0"/>
+            <wp:docPr id="1474960522" name="Picture 4"/>
+            <wp:cNvGraphicFramePr>
+              <a:graphicFrameLocks xmlns:a="http://schemas.openxmlformats.org/drawingml/2006/main" noChangeAspect="1"/>
+            </wp:cNvGraphicFramePr>
+            <a:graphic xmlns:a="http://schemas.openxmlformats.org/drawingml/2006/main">
+              <a:graphicData uri="http://schemas.openxmlformats.org/drawingml/2006/picture">
+                <pic:pic xmlns:pic="http://schemas.openxmlformats.org/drawingml/2006/picture">
+                  <pic:nvPicPr>
+                    <pic:cNvPr id="0" name="Picture 4"/>
+                    <pic:cNvPicPr>
+                      <a:picLocks noChangeAspect="1" noChangeArrowheads="1"/>
+                    </pic:cNvPicPr>
+                  </pic:nvPicPr>
+                  <pic:blipFill>
+                    <a:blip r:embed="rId13">
+                      <a:extLst>
+                        <a:ext uri="{28A0092B-C50C-407E-A947-70E740481C1C}">
+                          <a14:useLocalDpi xmlns:a14="http://schemas.microsoft.com/office/drawing/2010/main" val="0"/>
+                        </a:ext>
+                      </a:extLst>
+                    </a:blip>
+                    <a:srcRect/>
+                    <a:stretch>
+                      <a:fillRect/>
+                    </a:stretch>
+                  </pic:blipFill>
+                  <pic:spPr bwMode="auto">
+                    <a:xfrm>
+                      <a:off x="0" y="0"/>
+                      <a:ext cx="2982977" cy="5282356"/>
+                    </a:xfrm>
+                    <a:prstGeom prst="rect">
+                      <a:avLst/>
+                    </a:prstGeom>
+                    <a:noFill/>
+                    <a:ln>
+                      <a:noFill/>
+                    </a:ln>
+                  </pic:spPr>
+                </pic:pic>
+              </a:graphicData>
+            </a:graphic>
+          </wp:inline>
+        </w:drawing>
+      </w:r>
+    </w:p>
+    <w:p/>
+    <w:p/>
+    <w:p/>
+    <w:p/>
+    <w:p/>
+    <w:p/>
+    <w:p/>
+    <w:p/>
+    <w:p/>
+    <w:p>
+      <w:pPr>
+        <w:sectPr>
+          <w:type w:val="continuous"/>
+          <w:pgSz w:w="12240" w:h="15840"/>
+          <w:pgMar w:top="1440" w:right="1440" w:bottom="1440" w:left="1440" w:header="720" w:footer="720" w:gutter="0"/>
+          <w:cols w:num="2" w:space="720"/>
+          <w:docGrid w:linePitch="360"/>
+        </w:sectPr>
+      </w:pPr>
+    </w:p>
+    <w:p>
+      <w:r>
+        <w:rPr>
+          <w:u w:val="single"/>
+        </w:rPr>
+        <w:lastRenderedPageBreak/>
+        <w:t>Extra Credit</w:t>
+      </w:r>
+    </w:p>
+    <w:p>
+      <w:r>
+        <w:t>I included some additional validation for the server while choosing the secret word and for the client while they are making guesses at letters in the secret word.</w:t>
+      </w:r>
+    </w:p>
+    <w:p>
+      <w:pPr>
+        <w:pStyle w:val="ListParagraph"/>
+        <w:numPr>
+          <w:ilvl w:val="0"/>
+          <w:numId w:val="3"/>
+        </w:numPr>
+      </w:pPr>
+      <w:r>
+        <w:t>T</w:t>
+      </w:r>
+      <w:r>
+        <w:t xml:space="preserve">he game calls on function </w:t>
+      </w:r>
+      <w:proofErr w:type="spellStart"/>
+      <w:r>
+        <w:t>validateSecretWord</w:t>
+      </w:r>
+      <w:proofErr w:type="spellEnd"/>
+      <w:r>
+        <w:t>() to keep prompting the server to input a valid alphabetical word until one is entered</w:t>
+      </w:r>
+      <w:r>
+        <w:t>.</w:t>
+      </w:r>
+    </w:p>
+    <w:p>
+      <w:pPr>
+        <w:pStyle w:val="ListParagraph"/>
+      </w:pPr>
+      <w:r>
+        <w:rPr>
+          <w:noProof/>
+        </w:rPr>
+        <w:drawing>
+          <wp:inline distT="0" distB="0" distL="0" distR="0" wp14:anchorId="4946D83E" wp14:editId="23D10EBD">
+            <wp:extent cx="4276725" cy="2469659"/>
+            <wp:effectExtent l="0" t="0" r="0" b="6985"/>
+            <wp:docPr id="758257351" name="Picture 1"/>
+            <wp:cNvGraphicFramePr>
+              <a:graphicFrameLocks xmlns:a="http://schemas.openxmlformats.org/drawingml/2006/main" noChangeAspect="1"/>
+            </wp:cNvGraphicFramePr>
+            <a:graphic xmlns:a="http://schemas.openxmlformats.org/drawingml/2006/main">
+              <a:graphicData uri="http://schemas.openxmlformats.org/drawingml/2006/picture">
+                <pic:pic xmlns:pic="http://schemas.openxmlformats.org/drawingml/2006/picture">
+                  <pic:nvPicPr>
+                    <pic:cNvPr id="0" name="Picture 1"/>
+                    <pic:cNvPicPr>
+                      <a:picLocks noChangeAspect="1" noChangeArrowheads="1"/>
+                    </pic:cNvPicPr>
+                  </pic:nvPicPr>
+                  <pic:blipFill>
+                    <a:blip r:embed="rId14">
+                      <a:extLst>
+                        <a:ext uri="{28A0092B-C50C-407E-A947-70E740481C1C}">
+                          <a14:useLocalDpi xmlns:a14="http://schemas.microsoft.com/office/drawing/2010/main" val="0"/>
+                        </a:ext>
+                      </a:extLst>
+                    </a:blip>
+                    <a:srcRect/>
+                    <a:stretch>
+                      <a:fillRect/>
+                    </a:stretch>
+                  </pic:blipFill>
+                  <pic:spPr bwMode="auto">
+                    <a:xfrm>
+                      <a:off x="0" y="0"/>
+                      <a:ext cx="4288721" cy="2476586"/>
+                    </a:xfrm>
+                    <a:prstGeom prst="rect">
+                      <a:avLst/>
+                    </a:prstGeom>
+                    <a:noFill/>
+                    <a:ln>
+                      <a:noFill/>
+                    </a:ln>
+                  </pic:spPr>
+                </pic:pic>
+              </a:graphicData>
+            </a:graphic>
+          </wp:inline>
+        </w:drawing>
+      </w:r>
+    </w:p>
+    <w:p>
+      <w:pPr>
+        <w:pStyle w:val="ListParagraph"/>
+      </w:pPr>
+    </w:p>
+    <w:p>
+      <w:pPr>
+        <w:pStyle w:val="ListParagraph"/>
+        <w:numPr>
+          <w:ilvl w:val="0"/>
+          <w:numId w:val="3"/>
+        </w:numPr>
+      </w:pPr>
+      <w:r>
+        <w:t xml:space="preserve">The game calls on function </w:t>
+      </w:r>
+      <w:proofErr w:type="spellStart"/>
+      <w:r>
+        <w:t>validateClientGuess</w:t>
+      </w:r>
+      <w:proofErr w:type="spellEnd"/>
+      <w:r>
+        <w:t>() to keep prompting the client to input a valid single alphabetical letter until one is entered.</w:t>
+      </w:r>
+      <w:r>
+        <w:rPr>
+          <w:noProof/>
+        </w:rPr>
+        <w:t xml:space="preserve"> </w:t>
+      </w:r>
+    </w:p>
+    <w:p>
+      <w:pPr>
+        <w:pStyle w:val="ListParagraph"/>
+      </w:pPr>
+      <w:r>
+        <w:rPr>
+          <w:noProof/>
+        </w:rPr>
+        <w:drawing>
+          <wp:inline distT="0" distB="0" distL="0" distR="0" wp14:anchorId="7BEF52CC" wp14:editId="4AAEDC80">
+            <wp:extent cx="3762375" cy="3587544"/>
+            <wp:effectExtent l="0" t="0" r="0" b="0"/>
+            <wp:docPr id="576440534" name="Picture 2" descr="A screenshot of a computer program&#10;&#10;Description automatically generated with medium confidence"/>
+            <wp:cNvGraphicFramePr>
+              <a:graphicFrameLocks xmlns:a="http://schemas.openxmlformats.org/drawingml/2006/main" noChangeAspect="1"/>
+            </wp:cNvGraphicFramePr>
+            <a:graphic xmlns:a="http://schemas.openxmlformats.org/drawingml/2006/main">
+              <a:graphicData uri="http://schemas.openxmlformats.org/drawingml/2006/picture">
+                <pic:pic xmlns:pic="http://schemas.openxmlformats.org/drawingml/2006/picture">
+                  <pic:nvPicPr>
+                    <pic:cNvPr id="576440534" name="Picture 2" descr="A screenshot of a computer program&#10;&#10;Description automatically generated with medium confidence"/>
+                    <pic:cNvPicPr>
+                      <a:picLocks noChangeAspect="1" noChangeArrowheads="1"/>
+                    </pic:cNvPicPr>
+                  </pic:nvPicPr>
+                  <pic:blipFill>
+                    <a:blip r:embed="rId15">
+                      <a:extLst>
+                        <a:ext uri="{28A0092B-C50C-407E-A947-70E740481C1C}">
+                          <a14:useLocalDpi xmlns:a14="http://schemas.microsoft.com/office/drawing/2010/main" val="0"/>
+                        </a:ext>
+                      </a:extLst>
+                    </a:blip>
+                    <a:srcRect/>
+                    <a:stretch>
+                      <a:fillRect/>
+                    </a:stretch>
+                  </pic:blipFill>
+                  <pic:spPr bwMode="auto">
+                    <a:xfrm>
+                      <a:off x="0" y="0"/>
+                      <a:ext cx="3767476" cy="3592408"/>
+                    </a:xfrm>
+                    <a:prstGeom prst="rect">
+                      <a:avLst/>
+                    </a:prstGeom>
+                    <a:noFill/>
+                    <a:ln>
+                      <a:noFill/>
+                    </a:ln>
+                  </pic:spPr>
+                </pic:pic>
+              </a:graphicData>
+            </a:graphic>
+          </wp:inline>
+        </w:drawing>
+      </w:r>
+    </w:p>
     <w:sectPr>
+      <w:type w:val="continuous"/>
       <w:pgSz w:w="12240" w:h="15840"/>
       <w:pgMar w:top="1440" w:right="1440" w:bottom="1440" w:left="1440" w:header="720" w:footer="720" w:gutter="0"/>
       <w:cols w:space="720"/>
@@ -329,6 +1047,109 @@
 </w:document>
 </file>
 
+<file path=word/endnotes.xml><?xml version="1.0" encoding="utf-8"?>
+<w:endnotes xmlns:wpc="http://schemas.microsoft.com/office/word/2010/wordprocessingCanvas" xmlns:cx="http://schemas.microsoft.com/office/drawing/2014/chartex" xmlns:cx1="http://schemas.microsoft.com/office/drawing/2015/9/8/chartex" xmlns:cx2="http://schemas.microsoft.com/office/drawing/2015/10/21/chartex" xmlns:cx3="http://schemas.microsoft.com/office/drawing/2016/5/9/chartex" xmlns:cx4="http://schemas.microsoft.com/office/drawing/2016/5/10/chartex" xmlns:cx5="http://schemas.microsoft.com/office/drawing/2016/5/11/chartex" xmlns:cx6="http://schemas.microsoft.com/office/drawing/2016/5/12/chartex" xmlns:cx7="http://schemas.microsoft.com/office/drawing/2016/5/13/chartex" xmlns:cx8="http://schemas.microsoft.com/office/drawing/2016/5/14/chartex" xmlns:mc="http://schemas.openxmlformats.org/markup-compatibility/2006" xmlns:aink="http://schemas.microsoft.com/office/drawing/2016/ink" xmlns:am3d="http://schemas.microsoft.com/office/drawing/2017/model3d" xmlns:o="urn:schemas-microsoft-com:office:office" xmlns:oel="http://schemas.microsoft.com/office/2019/extlst" xmlns:r="http://schemas.openxmlformats.org/officeDocument/2006/relationships" xmlns:m="http://schemas.openxmlformats.org/officeDocument/2006/math" xmlns:v="urn:schemas-microsoft-com:vml" xmlns:wp14="http://schemas.microsoft.com/office/word/2010/wordprocessingDrawing" xmlns:wp="http://schemas.openxmlformats.org/drawingml/2006/wordprocessingDrawing" xmlns:w10="urn:schemas-microsoft-com:office:word" xmlns:w="http://schemas.openxmlformats.org/wordprocessingml/2006/main" xmlns:w14="http://schemas.microsoft.com/office/word/2010/wordml" xmlns:w15="http://schemas.microsoft.com/office/word/2012/wordml" xmlns:w16cex="http://schemas.microsoft.com/office/word/2018/wordml/cex" xmlns:w16cid="http://schemas.microsoft.com/office/word/2016/wordml/cid" xmlns:w16="http://schemas.microsoft.com/office/word/2018/wordml" xmlns:w16sdtdh="http://schemas.microsoft.com/office/word/2020/wordml/sdtdatahash" xmlns:w16se="http://schemas.microsoft.com/office/word/2015/wordml/symex" xmlns:wpg="http://schemas.microsoft.com/office/word/2010/wordprocessingGroup" xmlns:wpi="http://schemas.microsoft.com/office/word/2010/wordprocessingInk" xmlns:wne="http://schemas.microsoft.com/office/word/2006/wordml" xmlns:wps="http://schemas.microsoft.com/office/word/2010/wordprocessingShape" mc:Ignorable="w14 w15 w16se w16cid w16 w16cex w16sdtdh wp14">
+  <w:endnote w:type="separator" w:id="-1">
+    <w:p>
+      <w:pPr>
+        <w:spacing w:after="0" w:line="240" w:lineRule="auto"/>
+      </w:pPr>
+      <w:r>
+        <w:separator/>
+      </w:r>
+    </w:p>
+  </w:endnote>
+  <w:endnote w:type="continuationSeparator" w:id="0">
+    <w:p>
+      <w:pPr>
+        <w:spacing w:after="0" w:line="240" w:lineRule="auto"/>
+      </w:pPr>
+      <w:r>
+        <w:continuationSeparator/>
+      </w:r>
+    </w:p>
+  </w:endnote>
+</w:endnotes>
+</file>
+
+<file path=word/footer1.xml><?xml version="1.0" encoding="utf-8"?>
+<w:ftr xmlns:wpc="http://schemas.microsoft.com/office/word/2010/wordprocessingCanvas" xmlns:cx="http://schemas.microsoft.com/office/drawing/2014/chartex" xmlns:cx1="http://schemas.microsoft.com/office/drawing/2015/9/8/chartex" xmlns:cx2="http://schemas.microsoft.com/office/drawing/2015/10/21/chartex" xmlns:cx3="http://schemas.microsoft.com/office/drawing/2016/5/9/chartex" xmlns:cx4="http://schemas.microsoft.com/office/drawing/2016/5/10/chartex" xmlns:cx5="http://schemas.microsoft.com/office/drawing/2016/5/11/chartex" xmlns:cx6="http://schemas.microsoft.com/office/drawing/2016/5/12/chartex" xmlns:cx7="http://schemas.microsoft.com/office/drawing/2016/5/13/chartex" xmlns:cx8="http://schemas.microsoft.com/office/drawing/2016/5/14/chartex" xmlns:mc="http://schemas.openxmlformats.org/markup-compatibility/2006" xmlns:aink="http://schemas.microsoft.com/office/drawing/2016/ink" xmlns:am3d="http://schemas.microsoft.com/office/drawing/2017/model3d" xmlns:o="urn:schemas-microsoft-com:office:office" xmlns:oel="http://schemas.microsoft.com/office/2019/extlst" xmlns:r="http://schemas.openxmlformats.org/officeDocument/2006/relationships" xmlns:m="http://schemas.openxmlformats.org/officeDocument/2006/math" xmlns:v="urn:schemas-microsoft-com:vml" xmlns:wp14="http://schemas.microsoft.com/office/word/2010/wordprocessingDrawing" xmlns:wp="http://schemas.openxmlformats.org/drawingml/2006/wordprocessingDrawing" xmlns:w10="urn:schemas-microsoft-com:office:word" xmlns:w="http://schemas.openxmlformats.org/wordprocessingml/2006/main" xmlns:w14="http://schemas.microsoft.com/office/word/2010/wordml" xmlns:w15="http://schemas.microsoft.com/office/word/2012/wordml" xmlns:w16cex="http://schemas.microsoft.com/office/word/2018/wordml/cex" xmlns:w16cid="http://schemas.microsoft.com/office/word/2016/wordml/cid" xmlns:w16="http://schemas.microsoft.com/office/word/2018/wordml" xmlns:w16sdtdh="http://schemas.microsoft.com/office/word/2020/wordml/sdtdatahash" xmlns:w16se="http://schemas.microsoft.com/office/word/2015/wordml/symex" xmlns:wpg="http://schemas.microsoft.com/office/word/2010/wordprocessingGroup" xmlns:wpi="http://schemas.microsoft.com/office/word/2010/wordprocessingInk" xmlns:wne="http://schemas.microsoft.com/office/word/2006/wordml" xmlns:wps="http://schemas.microsoft.com/office/word/2010/wordprocessingShape" mc:Ignorable="w14 w15 w16se w16cid w16 w16cex w16sdtdh wp14">
+  <w:sdt>
+    <w:sdtPr>
+      <w:id w:val="-1297209987"/>
+      <w:docPartObj>
+        <w:docPartGallery w:val="Page Numbers (Bottom of Page)"/>
+        <w:docPartUnique/>
+      </w:docPartObj>
+    </w:sdtPr>
+    <w:sdtEndPr>
+      <w:rPr>
+        <w:noProof/>
+      </w:rPr>
+    </w:sdtEndPr>
+    <w:sdtContent>
+      <w:p>
+        <w:pPr>
+          <w:pStyle w:val="Footer"/>
+          <w:jc w:val="center"/>
+        </w:pPr>
+        <w:r>
+          <w:fldChar w:fldCharType="begin"/>
+        </w:r>
+        <w:r>
+          <w:instrText xml:space="preserve"> PAGE   \* MERGEFORMAT </w:instrText>
+        </w:r>
+        <w:r>
+          <w:fldChar w:fldCharType="separate"/>
+        </w:r>
+        <w:r>
+          <w:rPr>
+            <w:noProof/>
+          </w:rPr>
+          <w:t>2</w:t>
+        </w:r>
+        <w:r>
+          <w:rPr>
+            <w:noProof/>
+          </w:rPr>
+          <w:fldChar w:fldCharType="end"/>
+        </w:r>
+      </w:p>
+    </w:sdtContent>
+  </w:sdt>
+  <w:p>
+    <w:pPr>
+      <w:pStyle w:val="Footer"/>
+    </w:pPr>
+  </w:p>
+</w:ftr>
+</file>
+
+<file path=word/footnotes.xml><?xml version="1.0" encoding="utf-8"?>
+<w:footnotes xmlns:wpc="http://schemas.microsoft.com/office/word/2010/wordprocessingCanvas" xmlns:cx="http://schemas.microsoft.com/office/drawing/2014/chartex" xmlns:cx1="http://schemas.microsoft.com/office/drawing/2015/9/8/chartex" xmlns:cx2="http://schemas.microsoft.com/office/drawing/2015/10/21/chartex" xmlns:cx3="http://schemas.microsoft.com/office/drawing/2016/5/9/chartex" xmlns:cx4="http://schemas.microsoft.com/office/drawing/2016/5/10/chartex" xmlns:cx5="http://schemas.microsoft.com/office/drawing/2016/5/11/chartex" xmlns:cx6="http://schemas.microsoft.com/office/drawing/2016/5/12/chartex" xmlns:cx7="http://schemas.microsoft.com/office/drawing/2016/5/13/chartex" xmlns:cx8="http://schemas.microsoft.com/office/drawing/2016/5/14/chartex" xmlns:mc="http://schemas.openxmlformats.org/markup-compatibility/2006" xmlns:aink="http://schemas.microsoft.com/office/drawing/2016/ink" xmlns:am3d="http://schemas.microsoft.com/office/drawing/2017/model3d" xmlns:o="urn:schemas-microsoft-com:office:office" xmlns:oel="http://schemas.microsoft.com/office/2019/extlst" xmlns:r="http://schemas.openxmlformats.org/officeDocument/2006/relationships" xmlns:m="http://schemas.openxmlformats.org/officeDocument/2006/math" xmlns:v="urn:schemas-microsoft-com:vml" xmlns:wp14="http://schemas.microsoft.com/office/word/2010/wordprocessingDrawing" xmlns:wp="http://schemas.openxmlformats.org/drawingml/2006/wordprocessingDrawing" xmlns:w10="urn:schemas-microsoft-com:office:word" xmlns:w="http://schemas.openxmlformats.org/wordprocessingml/2006/main" xmlns:w14="http://schemas.microsoft.com/office/word/2010/wordml" xmlns:w15="http://schemas.microsoft.com/office/word/2012/wordml" xmlns:w16cex="http://schemas.microsoft.com/office/word/2018/wordml/cex" xmlns:w16cid="http://schemas.microsoft.com/office/word/2016/wordml/cid" xmlns:w16="http://schemas.microsoft.com/office/word/2018/wordml" xmlns:w16sdtdh="http://schemas.microsoft.com/office/word/2020/wordml/sdtdatahash" xmlns:w16se="http://schemas.microsoft.com/office/word/2015/wordml/symex" xmlns:wpg="http://schemas.microsoft.com/office/word/2010/wordprocessingGroup" xmlns:wpi="http://schemas.microsoft.com/office/word/2010/wordprocessingInk" xmlns:wne="http://schemas.microsoft.com/office/word/2006/wordml" xmlns:wps="http://schemas.microsoft.com/office/word/2010/wordprocessingShape" mc:Ignorable="w14 w15 w16se w16cid w16 w16cex w16sdtdh wp14">
+  <w:footnote w:type="separator" w:id="-1">
+    <w:p>
+      <w:pPr>
+        <w:spacing w:after="0" w:line="240" w:lineRule="auto"/>
+      </w:pPr>
+      <w:r>
+        <w:separator/>
+      </w:r>
+    </w:p>
+  </w:footnote>
+  <w:footnote w:type="continuationSeparator" w:id="0">
+    <w:p>
+      <w:pPr>
+        <w:spacing w:after="0" w:line="240" w:lineRule="auto"/>
+      </w:pPr>
+      <w:r>
+        <w:continuationSeparator/>
+      </w:r>
+    </w:p>
+  </w:footnote>
+</w:footnotes>
+</file>
+
 <file path=word/numbering.xml><?xml version="1.0" encoding="utf-8"?>
 <w:numbering xmlns:wpc="http://schemas.microsoft.com/office/word/2010/wordprocessingCanvas" xmlns:cx="http://schemas.microsoft.com/office/drawing/2014/chartex" xmlns:cx1="http://schemas.microsoft.com/office/drawing/2015/9/8/chartex" xmlns:cx2="http://schemas.microsoft.com/office/drawing/2015/10/21/chartex" xmlns:cx3="http://schemas.microsoft.com/office/drawing/2016/5/9/chartex" xmlns:cx4="http://schemas.microsoft.com/office/drawing/2016/5/10/chartex" xmlns:cx5="http://schemas.microsoft.com/office/drawing/2016/5/11/chartex" xmlns:cx6="http://schemas.microsoft.com/office/drawing/2016/5/12/chartex" xmlns:cx7="http://schemas.microsoft.com/office/drawing/2016/5/13/chartex" xmlns:cx8="http://schemas.microsoft.com/office/drawing/2016/5/14/chartex" xmlns:mc="http://schemas.openxmlformats.org/markup-compatibility/2006" xmlns:aink="http://schemas.microsoft.com/office/drawing/2016/ink" xmlns:am3d="http://schemas.microsoft.com/office/drawing/2017/model3d" xmlns:o="urn:schemas-microsoft-com:office:office" xmlns:oel="http://schemas.microsoft.com/office/2019/extlst" xmlns:r="http://schemas.openxmlformats.org/officeDocument/2006/relationships" xmlns:m="http://schemas.openxmlformats.org/officeDocument/2006/math" xmlns:v="urn:schemas-microsoft-com:vml" xmlns:wp14="http://schemas.microsoft.com/office/word/2010/wordprocessingDrawing" xmlns:wp="http://schemas.openxmlformats.org/drawingml/2006/wordprocessingDrawing" xmlns:w10="urn:schemas-microsoft-com:office:word" xmlns:w="http://schemas.openxmlformats.org/wordprocessingml/2006/main" xmlns:w14="http://schemas.microsoft.com/office/word/2010/wordml" xmlns:w15="http://schemas.microsoft.com/office/word/2012/wordml" xmlns:w16cex="http://schemas.microsoft.com/office/word/2018/wordml/cex" xmlns:w16cid="http://schemas.microsoft.com/office/word/2016/wordml/cid" xmlns:w16="http://schemas.microsoft.com/office/word/2018/wordml" xmlns:w16sdtdh="http://schemas.microsoft.com/office/word/2020/wordml/sdtdatahash" xmlns:w16se="http://schemas.microsoft.com/office/word/2015/wordml/symex" xmlns:wpg="http://schemas.microsoft.com/office/word/2010/wordprocessingGroup" xmlns:wpi="http://schemas.microsoft.com/office/word/2010/wordprocessingInk" xmlns:wne="http://schemas.microsoft.com/office/word/2006/wordml" xmlns:wps="http://schemas.microsoft.com/office/word/2010/wordprocessingShape" mc:Ignorable="w14 w15 w16se w16cid w16 w16cex w16sdtdh wp14">
   <w:abstractNum w:abstractNumId="0" w15:restartNumberingAfterBreak="0">
@@ -421,6 +1242,118 @@
     </w:lvl>
   </w:abstractNum>
   <w:abstractNum w:abstractNumId="1" w15:restartNumberingAfterBreak="0">
+    <w:nsid w:val="585F7B4C"/>
+    <w:multiLevelType w:val="hybridMultilevel"/>
+    <w:tmpl w:val="953485E8"/>
+    <w:lvl w:ilvl="0" w:tplc="92845AFA">
+      <w:numFmt w:val="bullet"/>
+      <w:lvlText w:val="-"/>
+      <w:lvlJc w:val="left"/>
+      <w:pPr>
+        <w:ind w:left="720" w:hanging="360"/>
+      </w:pPr>
+      <w:rPr>
+        <w:rFonts w:ascii="Calibri" w:eastAsiaTheme="minorHAnsi" w:hAnsi="Calibri" w:cs="Calibri" w:hint="default"/>
+      </w:rPr>
+    </w:lvl>
+    <w:lvl w:ilvl="1" w:tplc="04090003" w:tentative="1">
+      <w:start w:val="1"/>
+      <w:numFmt w:val="bullet"/>
+      <w:lvlText w:val="o"/>
+      <w:lvlJc w:val="left"/>
+      <w:pPr>
+        <w:ind w:left="1440" w:hanging="360"/>
+      </w:pPr>
+      <w:rPr>
+        <w:rFonts w:ascii="Courier New" w:hAnsi="Courier New" w:cs="Courier New" w:hint="default"/>
+      </w:rPr>
+    </w:lvl>
+    <w:lvl w:ilvl="2" w:tplc="04090005" w:tentative="1">
+      <w:start w:val="1"/>
+      <w:numFmt w:val="bullet"/>
+      <w:lvlText w:val=""/>
+      <w:lvlJc w:val="left"/>
+      <w:pPr>
+        <w:ind w:left="2160" w:hanging="360"/>
+      </w:pPr>
+      <w:rPr>
+        <w:rFonts w:ascii="Wingdings" w:hAnsi="Wingdings" w:hint="default"/>
+      </w:rPr>
+    </w:lvl>
+    <w:lvl w:ilvl="3" w:tplc="04090001" w:tentative="1">
+      <w:start w:val="1"/>
+      <w:numFmt w:val="bullet"/>
+      <w:lvlText w:val=""/>
+      <w:lvlJc w:val="left"/>
+      <w:pPr>
+        <w:ind w:left="2880" w:hanging="360"/>
+      </w:pPr>
+      <w:rPr>
+        <w:rFonts w:ascii="Symbol" w:hAnsi="Symbol" w:hint="default"/>
+      </w:rPr>
+    </w:lvl>
+    <w:lvl w:ilvl="4" w:tplc="04090003" w:tentative="1">
+      <w:start w:val="1"/>
+      <w:numFmt w:val="bullet"/>
+      <w:lvlText w:val="o"/>
+      <w:lvlJc w:val="left"/>
+      <w:pPr>
+        <w:ind w:left="3600" w:hanging="360"/>
+      </w:pPr>
+      <w:rPr>
+        <w:rFonts w:ascii="Courier New" w:hAnsi="Courier New" w:cs="Courier New" w:hint="default"/>
+      </w:rPr>
+    </w:lvl>
+    <w:lvl w:ilvl="5" w:tplc="04090005" w:tentative="1">
+      <w:start w:val="1"/>
+      <w:numFmt w:val="bullet"/>
+      <w:lvlText w:val=""/>
+      <w:lvlJc w:val="left"/>
+      <w:pPr>
+        <w:ind w:left="4320" w:hanging="360"/>
+      </w:pPr>
+      <w:rPr>
+        <w:rFonts w:ascii="Wingdings" w:hAnsi="Wingdings" w:hint="default"/>
+      </w:rPr>
+    </w:lvl>
+    <w:lvl w:ilvl="6" w:tplc="04090001" w:tentative="1">
+      <w:start w:val="1"/>
+      <w:numFmt w:val="bullet"/>
+      <w:lvlText w:val=""/>
+      <w:lvlJc w:val="left"/>
+      <w:pPr>
+        <w:ind w:left="5040" w:hanging="360"/>
+      </w:pPr>
+      <w:rPr>
+        <w:rFonts w:ascii="Symbol" w:hAnsi="Symbol" w:hint="default"/>
+      </w:rPr>
+    </w:lvl>
+    <w:lvl w:ilvl="7" w:tplc="04090003" w:tentative="1">
+      <w:start w:val="1"/>
+      <w:numFmt w:val="bullet"/>
+      <w:lvlText w:val="o"/>
+      <w:lvlJc w:val="left"/>
+      <w:pPr>
+        <w:ind w:left="5760" w:hanging="360"/>
+      </w:pPr>
+      <w:rPr>
+        <w:rFonts w:ascii="Courier New" w:hAnsi="Courier New" w:cs="Courier New" w:hint="default"/>
+      </w:rPr>
+    </w:lvl>
+    <w:lvl w:ilvl="8" w:tplc="04090005" w:tentative="1">
+      <w:start w:val="1"/>
+      <w:numFmt w:val="bullet"/>
+      <w:lvlText w:val=""/>
+      <w:lvlJc w:val="left"/>
+      <w:pPr>
+        <w:ind w:left="6480" w:hanging="360"/>
+      </w:pPr>
+      <w:rPr>
+        <w:rFonts w:ascii="Wingdings" w:hAnsi="Wingdings" w:hint="default"/>
+      </w:rPr>
+    </w:lvl>
+  </w:abstractNum>
+  <w:abstractNum w:abstractNumId="2" w15:restartNumberingAfterBreak="0">
     <w:nsid w:val="7BBB0D4D"/>
     <w:multiLevelType w:val="hybridMultilevel"/>
     <w:tmpl w:val="11847236"/>
@@ -536,6 +1469,9 @@
     <w:abstractNumId w:val="0"/>
   </w:num>
   <w:num w:numId="2" w16cid:durableId="1585264125">
+    <w:abstractNumId w:val="2"/>
+  </w:num>
+  <w:num w:numId="3" w16cid:durableId="2014255450">
     <w:abstractNumId w:val="1"/>
   </w:num>
 </w:numbering>
@@ -981,6 +1917,50 @@
       <w:contextualSpacing/>
     </w:pPr>
   </w:style>
+  <w:style w:type="paragraph" w:styleId="Header">
+    <w:name w:val="header"/>
+    <w:basedOn w:val="Normal"/>
+    <w:link w:val="HeaderChar"/>
+    <w:uiPriority w:val="99"/>
+    <w:unhideWhenUsed/>
+    <w:rsid w:val="007B38EF"/>
+    <w:pPr>
+      <w:tabs>
+        <w:tab w:val="center" w:pos="4680"/>
+        <w:tab w:val="right" w:pos="9360"/>
+      </w:tabs>
+      <w:spacing w:after="0" w:line="240" w:lineRule="auto"/>
+    </w:pPr>
+  </w:style>
+  <w:style w:type="character" w:customStyle="1" w:styleId="HeaderChar">
+    <w:name w:val="Header Char"/>
+    <w:basedOn w:val="DefaultParagraphFont"/>
+    <w:link w:val="Header"/>
+    <w:uiPriority w:val="99"/>
+    <w:rsid w:val="007B38EF"/>
+  </w:style>
+  <w:style w:type="paragraph" w:styleId="Footer">
+    <w:name w:val="footer"/>
+    <w:basedOn w:val="Normal"/>
+    <w:link w:val="FooterChar"/>
+    <w:uiPriority w:val="99"/>
+    <w:unhideWhenUsed/>
+    <w:rsid w:val="007B38EF"/>
+    <w:pPr>
+      <w:tabs>
+        <w:tab w:val="center" w:pos="4680"/>
+        <w:tab w:val="right" w:pos="9360"/>
+      </w:tabs>
+      <w:spacing w:after="0" w:line="240" w:lineRule="auto"/>
+    </w:pPr>
+  </w:style>
+  <w:style w:type="character" w:customStyle="1" w:styleId="FooterChar">
+    <w:name w:val="Footer Char"/>
+    <w:basedOn w:val="DefaultParagraphFont"/>
+    <w:link w:val="Footer"/>
+    <w:uiPriority w:val="99"/>
+    <w:rsid w:val="007B38EF"/>
+  </w:style>
 </w:styles>
 </file>
 

</xml_diff>